<commit_message>
p o g g e r s - finished writing the draft for the experimental protocol for our proposed study 2 - super neat dovetailing b/w greater effect of moral conviction/polarization of support, and the study 1 social consensus inoculation interaction.
</commit_message>
<xml_diff>
--- a/Dissertation Reading/Study 2 extension/Extensions for Moral Theory Research.docx
+++ b/Dissertation Reading/Study 2 extension/Extensions for Moral Theory Research.docx
@@ -3077,23 +3077,741 @@
           <w:sz w:val="28"/>
           <w:szCs w:val="28"/>
         </w:rPr>
-        <w:t>What is our hypothetical moral and non-moral framing?</w:t>
-      </w:r>
-      <w:r>
-        <w:rPr>
-          <w:sz w:val="28"/>
-          <w:szCs w:val="28"/>
-        </w:rPr>
-        <w:t xml:space="preserve"> (and what’s the evidence in the literature?)</w:t>
-      </w:r>
-    </w:p>
-    <w:p>
-      <w:pPr>
-        <w:rPr>
-          <w:sz w:val="28"/>
-          <w:szCs w:val="28"/>
-        </w:rPr>
-      </w:pPr>
+        <w:t>Measure Support for … perhaps 2 items? (one of interest, one that will be seen as less moral, and one of our pre-chosen ones that seemed more moral)</w:t>
+      </w:r>
+    </w:p>
+    <w:p>
+      <w:pPr>
+        <w:rPr>
+          <w:sz w:val="28"/>
+          <w:szCs w:val="28"/>
+        </w:rPr>
+      </w:pPr>
+      <w:r>
+        <w:rPr>
+          <w:sz w:val="28"/>
+          <w:szCs w:val="28"/>
+        </w:rPr>
+        <w:t>To see how much ‘moral conviction’ participants have before</w:t>
+      </w:r>
+      <w:r>
+        <w:rPr>
+          <w:sz w:val="28"/>
+          <w:szCs w:val="28"/>
+        </w:rPr>
+        <w:t xml:space="preserve"> </w:t>
+      </w:r>
+      <w:r>
+        <w:rPr>
+          <w:sz w:val="28"/>
+          <w:szCs w:val="28"/>
+        </w:rPr>
+        <w:t>hand, use Skitka 2005’s single item measures of moral conviction</w:t>
+      </w:r>
+      <w:r>
+        <w:rPr>
+          <w:sz w:val="28"/>
+          <w:szCs w:val="28"/>
+        </w:rPr>
+        <w:t xml:space="preserve">. </w:t>
+      </w:r>
+    </w:p>
+    <w:p>
+      <w:pPr>
+        <w:pStyle w:val="ListParagraph"/>
+        <w:numPr>
+          <w:ilvl w:val="0"/>
+          <w:numId w:val="2"/>
+        </w:numPr>
+        <w:rPr>
+          <w:sz w:val="28"/>
+          <w:szCs w:val="28"/>
+        </w:rPr>
+      </w:pPr>
+      <w:r>
+        <w:rPr>
+          <w:sz w:val="28"/>
+          <w:szCs w:val="28"/>
+        </w:rPr>
+        <w:t>“</w:t>
+      </w:r>
+      <w:r>
+        <w:rPr>
+          <w:sz w:val="28"/>
+          <w:szCs w:val="28"/>
+        </w:rPr>
+        <w:t>My feelings about X are a reflection of my core moral beliefs and convictions”</w:t>
+      </w:r>
+    </w:p>
+    <w:p>
+      <w:pPr>
+        <w:pStyle w:val="ListParagraph"/>
+        <w:numPr>
+          <w:ilvl w:val="0"/>
+          <w:numId w:val="2"/>
+        </w:numPr>
+        <w:rPr>
+          <w:sz w:val="28"/>
+          <w:szCs w:val="28"/>
+        </w:rPr>
+      </w:pPr>
+      <w:r>
+        <w:rPr>
+          <w:sz w:val="28"/>
+          <w:szCs w:val="28"/>
+        </w:rPr>
+        <w:t>“To what extent is your attitude about X a reflection of your core moral beliefs and convictions?.</w:t>
+      </w:r>
+    </w:p>
+    <w:p>
+      <w:pPr>
+        <w:rPr>
+          <w:sz w:val="28"/>
+          <w:szCs w:val="28"/>
+        </w:rPr>
+      </w:pPr>
+    </w:p>
+    <w:p>
+      <w:pPr>
+        <w:rPr>
+          <w:sz w:val="28"/>
+          <w:szCs w:val="28"/>
+        </w:rPr>
+      </w:pPr>
+    </w:p>
+    <w:p>
+      <w:pPr>
+        <w:rPr>
+          <w:sz w:val="28"/>
+          <w:szCs w:val="28"/>
+        </w:rPr>
+      </w:pPr>
+      <w:r>
+        <w:rPr>
+          <w:sz w:val="28"/>
+          <w:szCs w:val="28"/>
+        </w:rPr>
+        <w:lastRenderedPageBreak/>
+        <w:t>Hypothetical Moral Framing Device:</w:t>
+      </w:r>
+    </w:p>
+    <w:p>
+      <w:pPr>
+        <w:pStyle w:val="ListParagraph"/>
+        <w:numPr>
+          <w:ilvl w:val="0"/>
+          <w:numId w:val="2"/>
+        </w:numPr>
+        <w:rPr>
+          <w:sz w:val="28"/>
+          <w:szCs w:val="28"/>
+        </w:rPr>
+      </w:pPr>
+      <w:r>
+        <w:rPr>
+          <w:sz w:val="28"/>
+          <w:szCs w:val="28"/>
+        </w:rPr>
+        <w:t>Moral (</w:t>
+      </w:r>
+      <w:r>
+        <w:rPr>
+          <w:sz w:val="28"/>
+          <w:szCs w:val="28"/>
+        </w:rPr>
+        <w:t>A</w:t>
+      </w:r>
+      <w:r>
+        <w:rPr>
+          <w:sz w:val="28"/>
+          <w:szCs w:val="28"/>
+        </w:rPr>
+        <w:t>rgument</w:t>
+      </w:r>
+      <w:r>
+        <w:rPr>
+          <w:sz w:val="28"/>
+          <w:szCs w:val="28"/>
+        </w:rPr>
+        <w:t>s</w:t>
+      </w:r>
+      <w:r>
+        <w:rPr>
+          <w:sz w:val="28"/>
+          <w:szCs w:val="28"/>
+        </w:rPr>
+        <w:t xml:space="preserve"> </w:t>
+      </w:r>
+      <w:r>
+        <w:rPr>
+          <w:sz w:val="28"/>
+          <w:szCs w:val="28"/>
+        </w:rPr>
+        <w:t>adapted</w:t>
+      </w:r>
+      <w:r>
+        <w:rPr>
+          <w:sz w:val="28"/>
+          <w:szCs w:val="28"/>
+        </w:rPr>
+        <w:t xml:space="preserve"> from </w:t>
+      </w:r>
+      <w:r>
+        <w:rPr>
+          <w:sz w:val="28"/>
+          <w:szCs w:val="28"/>
+          <w:highlight w:val="yellow"/>
+        </w:rPr>
+        <w:t>Crisp, 2017</w:t>
+      </w:r>
+      <w:r>
+        <w:rPr>
+          <w:sz w:val="28"/>
+          <w:szCs w:val="28"/>
+        </w:rPr>
+        <w:t>):</w:t>
+      </w:r>
+    </w:p>
+    <w:p>
+      <w:pPr>
+        <w:pStyle w:val="ListParagraph"/>
+        <w:numPr>
+          <w:ilvl w:val="1"/>
+          <w:numId w:val="2"/>
+        </w:numPr>
+        <w:rPr>
+          <w:sz w:val="28"/>
+          <w:szCs w:val="28"/>
+        </w:rPr>
+      </w:pPr>
+      <w:r>
+        <w:rPr>
+          <w:sz w:val="28"/>
+          <w:szCs w:val="28"/>
+        </w:rPr>
+        <w:t>Some countries use a system for healthcare that guarantees certain minimum standards and availabilities of care to all citizens, regardless of their ability to pay.</w:t>
+      </w:r>
+      <w:r>
+        <w:rPr>
+          <w:sz w:val="28"/>
+          <w:szCs w:val="28"/>
+        </w:rPr>
+        <w:t xml:space="preserve"> </w:t>
+      </w:r>
+      <w:r>
+        <w:rPr>
+          <w:sz w:val="28"/>
+          <w:szCs w:val="28"/>
+        </w:rPr>
+        <w:t>This is generally called Universal Health Care</w:t>
+      </w:r>
+      <w:r>
+        <w:rPr>
+          <w:sz w:val="28"/>
+          <w:szCs w:val="28"/>
+        </w:rPr>
+        <w:t xml:space="preserve"> (UHC)</w:t>
+      </w:r>
+      <w:r>
+        <w:rPr>
+          <w:sz w:val="28"/>
+          <w:szCs w:val="28"/>
+        </w:rPr>
+        <w:t xml:space="preserve">. </w:t>
+      </w:r>
+      <w:r>
+        <w:rPr>
+          <w:sz w:val="28"/>
+          <w:szCs w:val="28"/>
+        </w:rPr>
+        <w:t>However, simply guaranteeing UHC through law does nothing to ensure that citizens receive adequate care. Therefore, the important question arises – who will pay for UHC?</w:t>
+      </w:r>
+      <w:r>
+        <w:rPr>
+          <w:sz w:val="28"/>
+          <w:szCs w:val="28"/>
+        </w:rPr>
+        <w:t xml:space="preserve"> The clear answer is the U.S. government.</w:t>
+      </w:r>
+    </w:p>
+    <w:p>
+      <w:pPr>
+        <w:pStyle w:val="ListParagraph"/>
+        <w:numPr>
+          <w:ilvl w:val="1"/>
+          <w:numId w:val="2"/>
+        </w:numPr>
+        <w:rPr>
+          <w:sz w:val="28"/>
+          <w:szCs w:val="28"/>
+        </w:rPr>
+      </w:pPr>
+      <w:r>
+        <w:rPr>
+          <w:sz w:val="28"/>
+          <w:szCs w:val="28"/>
+        </w:rPr>
+        <w:t xml:space="preserve">The U.S. government has long promised </w:t>
+      </w:r>
+      <w:r>
+        <w:rPr>
+          <w:sz w:val="28"/>
+          <w:szCs w:val="28"/>
+        </w:rPr>
+        <w:t xml:space="preserve">Americans life, liberty, and the pursuit of happiness. </w:t>
+      </w:r>
+      <w:r>
+        <w:rPr>
+          <w:sz w:val="28"/>
+          <w:szCs w:val="28"/>
+        </w:rPr>
+        <w:t>It is impossible to r</w:t>
+      </w:r>
+      <w:r>
+        <w:rPr>
+          <w:sz w:val="28"/>
+          <w:szCs w:val="28"/>
+        </w:rPr>
+        <w:t>each these guaranteed rights</w:t>
+      </w:r>
+      <w:r>
+        <w:rPr>
+          <w:sz w:val="28"/>
+          <w:szCs w:val="28"/>
+        </w:rPr>
+        <w:t xml:space="preserve"> however, unless one is in good health</w:t>
+      </w:r>
+      <w:r>
+        <w:rPr>
+          <w:sz w:val="28"/>
+          <w:szCs w:val="28"/>
+        </w:rPr>
+        <w:t>.</w:t>
+      </w:r>
+    </w:p>
+    <w:p>
+      <w:pPr>
+        <w:pStyle w:val="ListParagraph"/>
+        <w:numPr>
+          <w:ilvl w:val="1"/>
+          <w:numId w:val="2"/>
+        </w:numPr>
+        <w:rPr>
+          <w:sz w:val="28"/>
+          <w:szCs w:val="28"/>
+        </w:rPr>
+      </w:pPr>
+      <w:r>
+        <w:rPr>
+          <w:sz w:val="28"/>
+          <w:szCs w:val="28"/>
+        </w:rPr>
+        <w:t>Additionally, while individual health is the responsibility of every citizen, it is almost an inevitability that most normal Americans will experience an injury or illness that cannot be self-solved, whether due to a lack of knowledge and skill, or due to incapacitation resulting from the injury or illness itself.</w:t>
+      </w:r>
+    </w:p>
+    <w:p>
+      <w:pPr>
+        <w:pStyle w:val="ListParagraph"/>
+        <w:numPr>
+          <w:ilvl w:val="1"/>
+          <w:numId w:val="2"/>
+        </w:numPr>
+        <w:rPr>
+          <w:sz w:val="28"/>
+          <w:szCs w:val="28"/>
+        </w:rPr>
+      </w:pPr>
+      <w:r>
+        <w:rPr>
+          <w:sz w:val="28"/>
+          <w:szCs w:val="28"/>
+        </w:rPr>
+        <w:t xml:space="preserve">Good health is also unique in that it has no equivalent, if you break your iPhone, you can choose to not replace it, but generally there is no alternative to fixing a broken </w:t>
+      </w:r>
+      <w:r>
+        <w:rPr>
+          <w:sz w:val="28"/>
+          <w:szCs w:val="28"/>
+        </w:rPr>
+        <w:t>arm or</w:t>
+      </w:r>
+      <w:r>
+        <w:rPr>
+          <w:sz w:val="28"/>
+          <w:szCs w:val="28"/>
+        </w:rPr>
+        <w:t xml:space="preserve"> receiving chemotherapy for cancer.</w:t>
+      </w:r>
+    </w:p>
+    <w:p>
+      <w:pPr>
+        <w:pStyle w:val="ListParagraph"/>
+        <w:numPr>
+          <w:ilvl w:val="1"/>
+          <w:numId w:val="2"/>
+        </w:numPr>
+        <w:rPr>
+          <w:sz w:val="28"/>
+          <w:szCs w:val="28"/>
+        </w:rPr>
+      </w:pPr>
+      <w:r>
+        <w:rPr>
+          <w:sz w:val="28"/>
+          <w:szCs w:val="28"/>
+        </w:rPr>
+        <w:t>Furthermore, h</w:t>
+      </w:r>
+      <w:r>
+        <w:rPr>
+          <w:sz w:val="28"/>
+          <w:szCs w:val="28"/>
+        </w:rPr>
+        <w:t xml:space="preserve">ealthcare </w:t>
+      </w:r>
+      <w:r>
+        <w:rPr>
+          <w:sz w:val="28"/>
+          <w:szCs w:val="28"/>
+        </w:rPr>
+        <w:t xml:space="preserve">today </w:t>
+      </w:r>
+      <w:r>
+        <w:rPr>
+          <w:sz w:val="28"/>
+          <w:szCs w:val="28"/>
+        </w:rPr>
+        <w:t xml:space="preserve">is so complex and expensive that even </w:t>
+      </w:r>
+      <w:r>
+        <w:rPr>
+          <w:sz w:val="28"/>
+          <w:szCs w:val="28"/>
+        </w:rPr>
+        <w:t>hard-working</w:t>
+      </w:r>
+      <w:r>
+        <w:rPr>
+          <w:sz w:val="28"/>
+          <w:szCs w:val="28"/>
+        </w:rPr>
+        <w:t xml:space="preserve"> Americans, with full-time jobs and good savings</w:t>
+      </w:r>
+      <w:r>
+        <w:rPr>
+          <w:sz w:val="28"/>
+          <w:szCs w:val="28"/>
+        </w:rPr>
+        <w:t>,</w:t>
+      </w:r>
+      <w:r>
+        <w:rPr>
+          <w:sz w:val="28"/>
+          <w:szCs w:val="28"/>
+        </w:rPr>
+        <w:t xml:space="preserve"> not just poor people</w:t>
+      </w:r>
+      <w:r>
+        <w:rPr>
+          <w:sz w:val="28"/>
+          <w:szCs w:val="28"/>
+        </w:rPr>
+        <w:t xml:space="preserve">, can </w:t>
+      </w:r>
+      <w:r>
+        <w:rPr>
+          <w:sz w:val="28"/>
+          <w:szCs w:val="28"/>
+        </w:rPr>
+        <w:t>be excluded from access to necessary healthcare</w:t>
+      </w:r>
+      <w:r>
+        <w:rPr>
+          <w:sz w:val="28"/>
+          <w:szCs w:val="28"/>
+        </w:rPr>
+        <w:t>. Significant healthcare costs beyond what the average American can pay could happen to anyone, at any time.</w:t>
+      </w:r>
+    </w:p>
+    <w:p>
+      <w:pPr>
+        <w:pStyle w:val="ListParagraph"/>
+        <w:numPr>
+          <w:ilvl w:val="1"/>
+          <w:numId w:val="2"/>
+        </w:numPr>
+        <w:rPr>
+          <w:sz w:val="28"/>
+          <w:szCs w:val="28"/>
+        </w:rPr>
+      </w:pPr>
+      <w:r>
+        <w:rPr>
+          <w:sz w:val="28"/>
+          <w:szCs w:val="28"/>
+        </w:rPr>
+        <w:t xml:space="preserve">Considering that America is seen by many as the land of opportunity, American citizens should demand </w:t>
+      </w:r>
+      <w:r>
+        <w:rPr>
+          <w:sz w:val="28"/>
+          <w:szCs w:val="28"/>
+        </w:rPr>
+        <w:t>UHC from their government. That way,</w:t>
+      </w:r>
+      <w:r>
+        <w:rPr>
+          <w:sz w:val="28"/>
+          <w:szCs w:val="28"/>
+        </w:rPr>
+        <w:t xml:space="preserve"> everyone has access to a sufficient level of healthcare, </w:t>
+      </w:r>
+      <w:r>
+        <w:rPr>
+          <w:sz w:val="28"/>
+          <w:szCs w:val="28"/>
+        </w:rPr>
+        <w:t xml:space="preserve">helping to enable all </w:t>
+      </w:r>
+      <w:r>
+        <w:rPr>
+          <w:sz w:val="28"/>
+          <w:szCs w:val="28"/>
+        </w:rPr>
+        <w:t xml:space="preserve">Americans </w:t>
+      </w:r>
+      <w:r>
+        <w:rPr>
+          <w:sz w:val="28"/>
+          <w:szCs w:val="28"/>
+        </w:rPr>
+        <w:t>to</w:t>
+      </w:r>
+      <w:r>
+        <w:rPr>
+          <w:sz w:val="28"/>
+          <w:szCs w:val="28"/>
+        </w:rPr>
+        <w:t xml:space="preserve"> pursue life, liberty, and happiness.</w:t>
+      </w:r>
+    </w:p>
+    <w:p>
+      <w:pPr>
+        <w:pStyle w:val="ListParagraph"/>
+        <w:numPr>
+          <w:ilvl w:val="0"/>
+          <w:numId w:val="2"/>
+        </w:numPr>
+        <w:rPr>
+          <w:sz w:val="28"/>
+          <w:szCs w:val="28"/>
+        </w:rPr>
+      </w:pPr>
+      <w:r>
+        <w:rPr>
+          <w:sz w:val="28"/>
+          <w:szCs w:val="28"/>
+        </w:rPr>
+        <w:t>Non moral</w:t>
+      </w:r>
+      <w:r>
+        <w:rPr>
+          <w:sz w:val="28"/>
+          <w:szCs w:val="28"/>
+        </w:rPr>
+        <w:t xml:space="preserve"> (some arguments adapted from </w:t>
+      </w:r>
+      <w:r>
+        <w:rPr>
+          <w:sz w:val="28"/>
+          <w:szCs w:val="28"/>
+          <w:highlight w:val="yellow"/>
+        </w:rPr>
+        <w:t>Bloom 2018)</w:t>
+      </w:r>
+    </w:p>
+    <w:p>
+      <w:pPr>
+        <w:pStyle w:val="ListParagraph"/>
+        <w:numPr>
+          <w:ilvl w:val="1"/>
+          <w:numId w:val="2"/>
+        </w:numPr>
+        <w:rPr>
+          <w:sz w:val="28"/>
+          <w:szCs w:val="28"/>
+        </w:rPr>
+      </w:pPr>
+      <w:r>
+        <w:rPr>
+          <w:sz w:val="28"/>
+          <w:szCs w:val="28"/>
+        </w:rPr>
+        <w:t xml:space="preserve">Some countries use a system for healthcare that guarantees certain minimum standards and availabilities of care to all citizens, regardless of their ability to pay. </w:t>
+      </w:r>
+      <w:r>
+        <w:rPr>
+          <w:sz w:val="28"/>
+          <w:szCs w:val="28"/>
+        </w:rPr>
+        <w:t xml:space="preserve">This is generally called Universal Health Care </w:t>
+      </w:r>
+      <w:r>
+        <w:rPr>
+          <w:sz w:val="28"/>
+          <w:szCs w:val="28"/>
+        </w:rPr>
+        <w:lastRenderedPageBreak/>
+        <w:t>(UHC). However, simply guaranteeing UHC through law does nothing to ensure that citizens receive adequate care. Therefore, the important question arises – who will pay for UHC? The clear answer is the U.S. government.</w:t>
+      </w:r>
+    </w:p>
+    <w:p>
+      <w:pPr>
+        <w:pStyle w:val="ListParagraph"/>
+        <w:numPr>
+          <w:ilvl w:val="1"/>
+          <w:numId w:val="2"/>
+        </w:numPr>
+        <w:rPr>
+          <w:sz w:val="28"/>
+          <w:szCs w:val="28"/>
+        </w:rPr>
+      </w:pPr>
+      <w:r>
+        <w:rPr>
+          <w:sz w:val="28"/>
+          <w:szCs w:val="28"/>
+        </w:rPr>
+        <w:t>The U.S. government already spends a significant amount of GDP on healthcare, totaling more than 18.3% in 2022. This is in comparison to some of our peers with UHC, such as Canada (12.2%) and Japan (11%). Surprisingly, our estimated lifespans are shorter (78.5 years, vs 82.6 and 84.45, for Canada and Japan)</w:t>
+      </w:r>
+      <w:r>
+        <w:rPr>
+          <w:sz w:val="28"/>
+          <w:szCs w:val="28"/>
+        </w:rPr>
+        <w:t>!</w:t>
+      </w:r>
+    </w:p>
+    <w:p>
+      <w:pPr>
+        <w:pStyle w:val="ListParagraph"/>
+        <w:numPr>
+          <w:ilvl w:val="1"/>
+          <w:numId w:val="2"/>
+        </w:numPr>
+        <w:rPr>
+          <w:sz w:val="28"/>
+          <w:szCs w:val="28"/>
+        </w:rPr>
+      </w:pPr>
+      <w:r>
+        <w:rPr>
+          <w:sz w:val="28"/>
+          <w:szCs w:val="28"/>
+        </w:rPr>
+        <w:t>Increased coverage of healthcare services allows for all American citizens to benefit from population-level impact changes on many current healthcare crisis today. UHC has been shown to reduce</w:t>
+      </w:r>
+      <w:r>
+        <w:rPr>
+          <w:sz w:val="28"/>
+          <w:szCs w:val="28"/>
+        </w:rPr>
+        <w:t xml:space="preserve"> </w:t>
+      </w:r>
+      <w:r>
+        <w:rPr>
+          <w:sz w:val="28"/>
+          <w:szCs w:val="28"/>
+        </w:rPr>
+        <w:t>catastrophic healthcare costs, lower maternal and infant mortality, and reduce health disparities across regional and socioeconomic barriers.</w:t>
+      </w:r>
+    </w:p>
+    <w:p>
+      <w:pPr>
+        <w:pStyle w:val="ListParagraph"/>
+        <w:numPr>
+          <w:ilvl w:val="1"/>
+          <w:numId w:val="2"/>
+        </w:numPr>
+        <w:rPr>
+          <w:sz w:val="28"/>
+          <w:szCs w:val="28"/>
+        </w:rPr>
+      </w:pPr>
+      <w:r>
+        <w:rPr>
+          <w:sz w:val="28"/>
+          <w:szCs w:val="28"/>
+        </w:rPr>
+        <w:t>The effects of a small-scale increase of healthcare access, through statewide Medicaid expansion have already been seen. Those who have benefited from Medicaid expansion had eliminated catastrophic medical costs, lower medical debt, reduced depression, and improved perception of their own health status, compared to those who did not benefit from Medicaid expansion.</w:t>
+      </w:r>
+    </w:p>
+    <w:p>
+      <w:pPr>
+        <w:pStyle w:val="ListParagraph"/>
+        <w:numPr>
+          <w:ilvl w:val="1"/>
+          <w:numId w:val="2"/>
+        </w:numPr>
+        <w:rPr>
+          <w:sz w:val="28"/>
+          <w:szCs w:val="28"/>
+        </w:rPr>
+      </w:pPr>
+      <w:r>
+        <w:rPr>
+          <w:sz w:val="28"/>
+          <w:szCs w:val="28"/>
+        </w:rPr>
+        <w:t>Considering that America has been spending more money to get worse outcomes, American citizens should demand UHC from their government. That way, everyone can benefit from an increased life-span, and an increased quality of life.</w:t>
+      </w:r>
+    </w:p>
+    <w:p>
+      <w:pPr>
+        <w:pStyle w:val="ListParagraph"/>
+        <w:numPr>
+          <w:ilvl w:val="0"/>
+          <w:numId w:val="2"/>
+        </w:numPr>
+        <w:rPr>
+          <w:sz w:val="28"/>
+          <w:szCs w:val="28"/>
+        </w:rPr>
+      </w:pPr>
+      <w:r>
+        <w:rPr>
+          <w:sz w:val="28"/>
+          <w:szCs w:val="28"/>
+        </w:rPr>
+        <w:t>Control (neutral)</w:t>
+      </w:r>
+    </w:p>
+    <w:p>
+      <w:pPr>
+        <w:pStyle w:val="ListParagraph"/>
+        <w:numPr>
+          <w:ilvl w:val="1"/>
+          <w:numId w:val="2"/>
+        </w:numPr>
+        <w:rPr>
+          <w:sz w:val="28"/>
+          <w:szCs w:val="28"/>
+        </w:rPr>
+      </w:pPr>
+      <w:r>
+        <w:rPr>
+          <w:sz w:val="28"/>
+          <w:szCs w:val="28"/>
+        </w:rPr>
+        <w:t xml:space="preserve">Some countries use a system for healthcare that guarantees certain minimum standards and availabilities of care to all citizens, regardless of their ability to pay. </w:t>
+      </w:r>
+      <w:r>
+        <w:rPr>
+          <w:sz w:val="28"/>
+          <w:szCs w:val="28"/>
+        </w:rPr>
+        <w:t>This is generally called Universal Health Care (UHC).</w:t>
+      </w:r>
     </w:p>
     <w:sectPr>
       <w:pgSz w:w="12240" w:h="15840"/>

</xml_diff>